<commit_message>
Add/update resource data for unfoldingWordLiteral
</commit_message>
<xml_diff>
--- a/eng/docx/31.content.docx
+++ b/eng/docx/31.content.docx
@@ -192,12 +192,6 @@
         <w:rPr>
           <w:lang w:val="en_US" w:bidi="en_US"/>
         </w:rPr>
-        <w:t>OBA</w:t>
-      </w:r>
-      <w:r>
-        <w:rPr>
-          <w:lang w:val="en_US" w:bidi="en_US"/>
-        </w:rPr>
       </w:r>
     </w:p>
     <w:p>
@@ -206,13 +200,6 @@
         <w:rPr>
           <w:lang w:val="en_US" w:bidi="en_US"/>
         </w:rPr>
-      </w:r>
-      <w:r>
-        <w:rPr>
-          <w:i/>
-          <w:lang w:val="en_US" w:bidi="en_US"/>
-        </w:rPr>
-        <w:t>Obadiah 1:1, Obadiah 1:2, Obadiah 1:3, Obadiah 1:4, Obadiah 1:5, Obadiah 1:6, Obadiah 1:7, Obadiah 1:8, Obadiah 1:9, Obadiah 1:10, Obadiah 1:11, Obadiah 1:12, Obadiah 1:13, Obadiah 1:14, Obadiah 1:15, Obadiah 1:16, Obadiah 1:17, Obadiah 1:18, Obadiah 1:19, Obadiah 1:20, Obadiah 1:21</w:t>
       </w:r>
       <w:r>
         <w:rPr>
@@ -323,22 +310,6 @@
       </w:r>
     </w:p>
     <w:p>
-      <w:pPr>
-        <w:pStyle w:val="Heading2"/>
-      </w:pPr>
-      <w:r>
-        <w:rPr>
-          <w:lang w:val="en_US" w:bidi="en_US"/>
-        </w:rPr>
-        <w:t>Obadiah 1:2</w:t>
-      </w:r>
-      <w:r>
-        <w:rPr>
-          <w:lang w:val="en_US" w:bidi="en_US"/>
-        </w:rPr>
-      </w:r>
-    </w:p>
-    <w:p>
       <w:pPr/>
       <w:r>
         <w:rPr>
@@ -378,22 +349,6 @@
       </w:r>
     </w:p>
     <w:p>
-      <w:pPr>
-        <w:pStyle w:val="Heading2"/>
-      </w:pPr>
-      <w:r>
-        <w:rPr>
-          <w:lang w:val="en_US" w:bidi="en_US"/>
-        </w:rPr>
-        <w:t>Obadiah 1:3</w:t>
-      </w:r>
-      <w:r>
-        <w:rPr>
-          <w:lang w:val="en_US" w:bidi="en_US"/>
-        </w:rPr>
-      </w:r>
-    </w:p>
-    <w:p>
       <w:pPr/>
       <w:r>
         <w:rPr>
@@ -433,22 +388,6 @@
       </w:r>
     </w:p>
     <w:p>
-      <w:pPr>
-        <w:pStyle w:val="Heading2"/>
-      </w:pPr>
-      <w:r>
-        <w:rPr>
-          <w:lang w:val="en_US" w:bidi="en_US"/>
-        </w:rPr>
-        <w:t>Obadiah 1:4</w:t>
-      </w:r>
-      <w:r>
-        <w:rPr>
-          <w:lang w:val="en_US" w:bidi="en_US"/>
-        </w:rPr>
-      </w:r>
-    </w:p>
-    <w:p>
       <w:pPr/>
       <w:r>
         <w:rPr>
@@ -488,22 +427,6 @@
       </w:r>
     </w:p>
     <w:p>
-      <w:pPr>
-        <w:pStyle w:val="Heading2"/>
-      </w:pPr>
-      <w:r>
-        <w:rPr>
-          <w:lang w:val="en_US" w:bidi="en_US"/>
-        </w:rPr>
-        <w:t>Obadiah 1:5</w:t>
-      </w:r>
-      <w:r>
-        <w:rPr>
-          <w:lang w:val="en_US" w:bidi="en_US"/>
-        </w:rPr>
-      </w:r>
-    </w:p>
-    <w:p>
       <w:pPr/>
       <w:r>
         <w:rPr>
@@ -543,22 +466,6 @@
       </w:r>
     </w:p>
     <w:p>
-      <w:pPr>
-        <w:pStyle w:val="Heading2"/>
-      </w:pPr>
-      <w:r>
-        <w:rPr>
-          <w:lang w:val="en_US" w:bidi="en_US"/>
-        </w:rPr>
-        <w:t>Obadiah 1:6</w:t>
-      </w:r>
-      <w:r>
-        <w:rPr>
-          <w:lang w:val="en_US" w:bidi="en_US"/>
-        </w:rPr>
-      </w:r>
-    </w:p>
-    <w:p>
       <w:pPr/>
       <w:r>
         <w:rPr>
@@ -598,22 +505,6 @@
       </w:r>
     </w:p>
     <w:p>
-      <w:pPr>
-        <w:pStyle w:val="Heading2"/>
-      </w:pPr>
-      <w:r>
-        <w:rPr>
-          <w:lang w:val="en_US" w:bidi="en_US"/>
-        </w:rPr>
-        <w:t>Obadiah 1:7</w:t>
-      </w:r>
-      <w:r>
-        <w:rPr>
-          <w:lang w:val="en_US" w:bidi="en_US"/>
-        </w:rPr>
-      </w:r>
-    </w:p>
-    <w:p>
       <w:pPr/>
       <w:r>
         <w:rPr>
@@ -653,22 +544,6 @@
       </w:r>
     </w:p>
     <w:p>
-      <w:pPr>
-        <w:pStyle w:val="Heading2"/>
-      </w:pPr>
-      <w:r>
-        <w:rPr>
-          <w:lang w:val="en_US" w:bidi="en_US"/>
-        </w:rPr>
-        <w:t>Obadiah 1:8</w:t>
-      </w:r>
-      <w:r>
-        <w:rPr>
-          <w:lang w:val="en_US" w:bidi="en_US"/>
-        </w:rPr>
-      </w:r>
-    </w:p>
-    <w:p>
       <w:pPr/>
       <w:r>
         <w:rPr>
@@ -708,22 +583,6 @@
       </w:r>
     </w:p>
     <w:p>
-      <w:pPr>
-        <w:pStyle w:val="Heading2"/>
-      </w:pPr>
-      <w:r>
-        <w:rPr>
-          <w:lang w:val="en_US" w:bidi="en_US"/>
-        </w:rPr>
-        <w:t>Obadiah 1:9</w:t>
-      </w:r>
-      <w:r>
-        <w:rPr>
-          <w:lang w:val="en_US" w:bidi="en_US"/>
-        </w:rPr>
-      </w:r>
-    </w:p>
-    <w:p>
       <w:pPr/>
       <w:r>
         <w:rPr>
@@ -763,22 +622,6 @@
       </w:r>
     </w:p>
     <w:p>
-      <w:pPr>
-        <w:pStyle w:val="Heading2"/>
-      </w:pPr>
-      <w:r>
-        <w:rPr>
-          <w:lang w:val="en_US" w:bidi="en_US"/>
-        </w:rPr>
-        <w:t>Obadiah 1:10</w:t>
-      </w:r>
-      <w:r>
-        <w:rPr>
-          <w:lang w:val="en_US" w:bidi="en_US"/>
-        </w:rPr>
-      </w:r>
-    </w:p>
-    <w:p>
       <w:pPr/>
       <w:r>
         <w:rPr>
@@ -818,22 +661,6 @@
       </w:r>
     </w:p>
     <w:p>
-      <w:pPr>
-        <w:pStyle w:val="Heading2"/>
-      </w:pPr>
-      <w:r>
-        <w:rPr>
-          <w:lang w:val="en_US" w:bidi="en_US"/>
-        </w:rPr>
-        <w:t>Obadiah 1:11</w:t>
-      </w:r>
-      <w:r>
-        <w:rPr>
-          <w:lang w:val="en_US" w:bidi="en_US"/>
-        </w:rPr>
-      </w:r>
-    </w:p>
-    <w:p>
       <w:pPr/>
       <w:r>
         <w:rPr>
@@ -873,22 +700,6 @@
       </w:r>
     </w:p>
     <w:p>
-      <w:pPr>
-        <w:pStyle w:val="Heading2"/>
-      </w:pPr>
-      <w:r>
-        <w:rPr>
-          <w:lang w:val="en_US" w:bidi="en_US"/>
-        </w:rPr>
-        <w:t>Obadiah 1:12</w:t>
-      </w:r>
-      <w:r>
-        <w:rPr>
-          <w:lang w:val="en_US" w:bidi="en_US"/>
-        </w:rPr>
-      </w:r>
-    </w:p>
-    <w:p>
       <w:pPr/>
       <w:r>
         <w:rPr>
@@ -928,22 +739,6 @@
       </w:r>
     </w:p>
     <w:p>
-      <w:pPr>
-        <w:pStyle w:val="Heading2"/>
-      </w:pPr>
-      <w:r>
-        <w:rPr>
-          <w:lang w:val="en_US" w:bidi="en_US"/>
-        </w:rPr>
-        <w:t>Obadiah 1:13</w:t>
-      </w:r>
-      <w:r>
-        <w:rPr>
-          <w:lang w:val="en_US" w:bidi="en_US"/>
-        </w:rPr>
-      </w:r>
-    </w:p>
-    <w:p>
       <w:pPr/>
       <w:r>
         <w:rPr>
@@ -983,22 +778,6 @@
       </w:r>
     </w:p>
     <w:p>
-      <w:pPr>
-        <w:pStyle w:val="Heading2"/>
-      </w:pPr>
-      <w:r>
-        <w:rPr>
-          <w:lang w:val="en_US" w:bidi="en_US"/>
-        </w:rPr>
-        <w:t>Obadiah 1:14</w:t>
-      </w:r>
-      <w:r>
-        <w:rPr>
-          <w:lang w:val="en_US" w:bidi="en_US"/>
-        </w:rPr>
-      </w:r>
-    </w:p>
-    <w:p>
       <w:pPr/>
       <w:r>
         <w:rPr>
@@ -1038,22 +817,6 @@
       </w:r>
     </w:p>
     <w:p>
-      <w:pPr>
-        <w:pStyle w:val="Heading2"/>
-      </w:pPr>
-      <w:r>
-        <w:rPr>
-          <w:lang w:val="en_US" w:bidi="en_US"/>
-        </w:rPr>
-        <w:t>Obadiah 1:15</w:t>
-      </w:r>
-      <w:r>
-        <w:rPr>
-          <w:lang w:val="en_US" w:bidi="en_US"/>
-        </w:rPr>
-      </w:r>
-    </w:p>
-    <w:p>
       <w:pPr/>
       <w:r>
         <w:rPr>
@@ -1093,22 +856,6 @@
       </w:r>
     </w:p>
     <w:p>
-      <w:pPr>
-        <w:pStyle w:val="Heading2"/>
-      </w:pPr>
-      <w:r>
-        <w:rPr>
-          <w:lang w:val="en_US" w:bidi="en_US"/>
-        </w:rPr>
-        <w:t>Obadiah 1:16</w:t>
-      </w:r>
-      <w:r>
-        <w:rPr>
-          <w:lang w:val="en_US" w:bidi="en_US"/>
-        </w:rPr>
-      </w:r>
-    </w:p>
-    <w:p>
       <w:pPr/>
       <w:r>
         <w:rPr>
@@ -1148,22 +895,6 @@
       </w:r>
     </w:p>
     <w:p>
-      <w:pPr>
-        <w:pStyle w:val="Heading2"/>
-      </w:pPr>
-      <w:r>
-        <w:rPr>
-          <w:lang w:val="en_US" w:bidi="en_US"/>
-        </w:rPr>
-        <w:t>Obadiah 1:17</w:t>
-      </w:r>
-      <w:r>
-        <w:rPr>
-          <w:lang w:val="en_US" w:bidi="en_US"/>
-        </w:rPr>
-      </w:r>
-    </w:p>
-    <w:p>
       <w:pPr/>
       <w:r>
         <w:rPr>
@@ -1203,22 +934,6 @@
       </w:r>
     </w:p>
     <w:p>
-      <w:pPr>
-        <w:pStyle w:val="Heading2"/>
-      </w:pPr>
-      <w:r>
-        <w:rPr>
-          <w:lang w:val="en_US" w:bidi="en_US"/>
-        </w:rPr>
-        <w:t>Obadiah 1:18</w:t>
-      </w:r>
-      <w:r>
-        <w:rPr>
-          <w:lang w:val="en_US" w:bidi="en_US"/>
-        </w:rPr>
-      </w:r>
-    </w:p>
-    <w:p>
       <w:pPr/>
       <w:r>
         <w:rPr>
@@ -1258,22 +973,6 @@
       </w:r>
     </w:p>
     <w:p>
-      <w:pPr>
-        <w:pStyle w:val="Heading2"/>
-      </w:pPr>
-      <w:r>
-        <w:rPr>
-          <w:lang w:val="en_US" w:bidi="en_US"/>
-        </w:rPr>
-        <w:t>Obadiah 1:19</w:t>
-      </w:r>
-      <w:r>
-        <w:rPr>
-          <w:lang w:val="en_US" w:bidi="en_US"/>
-        </w:rPr>
-      </w:r>
-    </w:p>
-    <w:p>
       <w:pPr/>
       <w:r>
         <w:rPr>
@@ -1313,22 +1012,6 @@
       </w:r>
     </w:p>
     <w:p>
-      <w:pPr>
-        <w:pStyle w:val="Heading2"/>
-      </w:pPr>
-      <w:r>
-        <w:rPr>
-          <w:lang w:val="en_US" w:bidi="en_US"/>
-        </w:rPr>
-        <w:t>Obadiah 1:20</w:t>
-      </w:r>
-      <w:r>
-        <w:rPr>
-          <w:lang w:val="en_US" w:bidi="en_US"/>
-        </w:rPr>
-      </w:r>
-    </w:p>
-    <w:p>
       <w:pPr/>
       <w:r>
         <w:rPr>
@@ -1361,22 +1044,6 @@
     </w:p>
     <w:p>
       <w:pPr/>
-      <w:r>
-        <w:rPr>
-          <w:lang w:val="en_US" w:bidi="en_US"/>
-        </w:rPr>
-      </w:r>
-    </w:p>
-    <w:p>
-      <w:pPr>
-        <w:pStyle w:val="Heading2"/>
-      </w:pPr>
-      <w:r>
-        <w:rPr>
-          <w:lang w:val="en_US" w:bidi="en_US"/>
-        </w:rPr>
-        <w:t>Obadiah 1:21</w:t>
-      </w:r>
       <w:r>
         <w:rPr>
           <w:lang w:val="en_US" w:bidi="en_US"/>

</xml_diff>